<commit_message>
Update CV Eng et FR
</commit_message>
<xml_diff>
--- a/C.V. EWA - Consultant Technico-Fonctionnel Salesforce - ENG.docx
+++ b/C.V. EWA - Consultant Technico-Fonctionnel Salesforce - ENG.docx
@@ -63,43 +63,13 @@
             <w:shd w:val="clear" w:color="auto" w:fill="auto"/>
           </w:tcPr>
           <w:p>
-            <w:pPr>
-              <w:rPr>
-                <w:lang w:val="en-US"/>
-              </w:rPr>
-            </w:pPr>
-            <w:r>
-              <w:rPr>
-                <w:lang w:val="en-US"/>
-              </w:rPr>
+            <w:r>
               <w:t>11 avenue Joseph Kessel</w:t>
             </w:r>
           </w:p>
           <w:p>
-            <w:pPr>
-              <w:rPr>
-                <w:lang w:val="en-US"/>
-              </w:rPr>
-            </w:pPr>
-            <w:r>
-              <w:rPr>
-                <w:lang w:val="en-US"/>
-              </w:rPr>
-              <w:t xml:space="preserve">78180 </w:t>
-            </w:r>
-            <w:proofErr w:type="spellStart"/>
-            <w:r>
-              <w:rPr>
-                <w:lang w:val="en-US"/>
-              </w:rPr>
-              <w:t>Montigny</w:t>
-            </w:r>
-            <w:proofErr w:type="spellEnd"/>
-            <w:r>
-              <w:rPr>
-                <w:lang w:val="en-US"/>
-              </w:rPr>
-              <w:t>-le-Bretonneux</w:t>
+            <w:r>
+              <w:t>78180 Montigny-le-Bretonneux</w:t>
             </w:r>
           </w:p>
           <w:p>
@@ -300,13 +270,7 @@
               <w:rPr>
                 <w:lang w:val="en-US"/>
               </w:rPr>
-              <w:t xml:space="preserve">SR </w:t>
-            </w:r>
-            <w:r>
-              <w:rPr>
-                <w:lang w:val="en-US"/>
-              </w:rPr>
-              <w:t>Technical Consultant</w:t>
+              <w:t>Tech Lead Salesforce</w:t>
             </w:r>
           </w:p>
         </w:tc>
@@ -1689,13 +1653,7 @@
               <w:rPr>
                 <w:lang w:val="en-US"/>
               </w:rPr>
-              <w:t>December</w:t>
-            </w:r>
-            <w:r>
-              <w:rPr>
-                <w:lang w:val="en-US"/>
-              </w:rPr>
-              <w:t xml:space="preserve"> 2017 - …</w:t>
+              <w:t>Since December 2017</w:t>
             </w:r>
           </w:p>
         </w:tc>
@@ -1832,58 +1790,37 @@
                 <w:bCs/>
                 <w:lang w:val="en-US"/>
               </w:rPr>
-              <w:t>EDF</w:t>
-            </w:r>
-          </w:p>
-          <w:p>
-            <w:pPr>
-              <w:pStyle w:val="CorpsCV"/>
-              <w:rPr>
-                <w:bCs/>
-                <w:lang w:val="en-US"/>
-              </w:rPr>
-            </w:pPr>
-            <w:r>
-              <w:rPr>
-                <w:bCs/>
-                <w:lang w:val="en-US"/>
-              </w:rPr>
-              <w:t>(</w:t>
-            </w:r>
-            <w:r>
-              <w:rPr>
-                <w:bCs/>
-                <w:lang w:val="en-US"/>
-              </w:rPr>
-              <w:t>July</w:t>
-            </w:r>
-            <w:r>
-              <w:rPr>
-                <w:bCs/>
-                <w:lang w:val="en-US"/>
-              </w:rPr>
-              <w:t xml:space="preserve"> 2018 – </w:t>
-            </w:r>
-            <w:r>
-              <w:rPr>
-                <w:bCs/>
-                <w:lang w:val="en-US"/>
-              </w:rPr>
-              <w:t>January</w:t>
-            </w:r>
-            <w:r>
-              <w:rPr>
-                <w:bCs/>
-                <w:lang w:val="en-US"/>
-              </w:rPr>
-              <w:t xml:space="preserve"> </w:t>
-            </w:r>
-            <w:r>
-              <w:rPr>
-                <w:bCs/>
-                <w:lang w:val="en-US"/>
-              </w:rPr>
-              <w:t>201</w:t>
+              <w:t xml:space="preserve">Placement Direct </w:t>
+            </w:r>
+          </w:p>
+          <w:p>
+            <w:pPr>
+              <w:pStyle w:val="CorpsCV"/>
+              <w:rPr>
+                <w:bCs/>
+                <w:lang w:val="en-US"/>
+              </w:rPr>
+            </w:pPr>
+            <w:r>
+              <w:rPr>
+                <w:bCs/>
+                <w:lang w:val="en-US"/>
+              </w:rPr>
+              <w:t xml:space="preserve">(Since </w:t>
+            </w:r>
+            <w:r>
+              <w:rPr>
+                <w:bCs/>
+                <w:lang w:val="en-US"/>
+              </w:rPr>
+              <w:t>February</w:t>
+            </w:r>
+            <w:r>
+              <w:rPr>
+                <w:bCs/>
+                <w:lang w:val="en-US"/>
+              </w:rPr>
+              <w:t xml:space="preserve"> 201</w:t>
             </w:r>
             <w:r>
               <w:rPr>
@@ -1892,6 +1829,8 @@
               </w:rPr>
               <w:t>9</w:t>
             </w:r>
+            <w:bookmarkStart w:id="0" w:name="_GoBack"/>
+            <w:bookmarkEnd w:id="0"/>
             <w:r>
               <w:rPr>
                 <w:bCs/>
@@ -1916,23 +1855,18 @@
             <w:pPr>
               <w:pStyle w:val="CorpsCV"/>
               <w:rPr>
-                <w:bCs/>
-                <w:lang w:val="en-US"/>
-              </w:rPr>
-            </w:pPr>
-            <w:r>
-              <w:rPr>
-                <w:bCs/>
-                <w:lang w:val="en-US"/>
-              </w:rPr>
-              <w:t xml:space="preserve">Salesforce Technical </w:t>
-            </w:r>
-            <w:r>
-              <w:rPr>
-                <w:bCs/>
-                <w:lang w:val="en-US"/>
-              </w:rPr>
-              <w:t>Consultant:</w:t>
+                <w:b/>
+                <w:bCs/>
+                <w:lang w:val="en-US"/>
+              </w:rPr>
+            </w:pPr>
+            <w:r>
+              <w:rPr>
+                <w:b/>
+                <w:bCs/>
+                <w:lang w:val="en-US"/>
+              </w:rPr>
+              <w:t>Salesforce Technical Lead:</w:t>
             </w:r>
           </w:p>
           <w:p>
@@ -1940,159 +1874,58 @@
               <w:pStyle w:val="CorpsCV"/>
               <w:numPr>
                 <w:ilvl w:val="0"/>
-                <w:numId w:val="18"/>
+                <w:numId w:val="19"/>
               </w:numPr>
               <w:rPr>
                 <w:bCs/>
-                <w:lang w:val="en-US"/>
-              </w:rPr>
-            </w:pPr>
-            <w:r>
-              <w:rPr>
-                <w:bCs/>
-                <w:lang w:val="en-US"/>
-              </w:rPr>
-              <w:t>Mission</w:t>
-            </w:r>
-            <w:r>
-              <w:rPr>
-                <w:bCs/>
-                <w:lang w:val="en-US"/>
-              </w:rPr>
-              <w:t xml:space="preserve"> </w:t>
-            </w:r>
-            <w:r>
-              <w:rPr>
-                <w:bCs/>
-                <w:lang w:val="en-US"/>
-              </w:rPr>
-              <w:t>Settings:</w:t>
-            </w:r>
-            <w:r>
-              <w:rPr>
-                <w:bCs/>
-                <w:lang w:val="en-US"/>
-              </w:rPr>
-              <w:t xml:space="preserve"> EDF is currently moving its old CRM to</w:t>
-            </w:r>
-            <w:r>
-              <w:rPr>
-                <w:bCs/>
-                <w:lang w:val="en-US"/>
-              </w:rPr>
-              <w:t xml:space="preserve"> a new CRM based on</w:t>
-            </w:r>
-            <w:r>
-              <w:rPr>
-                <w:bCs/>
-                <w:lang w:val="en-US"/>
-              </w:rPr>
-              <w:t xml:space="preserve"> Salesforce Sales Clou</w:t>
-            </w:r>
-            <w:r>
-              <w:rPr>
-                <w:bCs/>
-                <w:lang w:val="en-US"/>
-              </w:rPr>
-              <w:t>d</w:t>
-            </w:r>
-            <w:r>
-              <w:rPr>
-                <w:bCs/>
-                <w:lang w:val="en-US"/>
-              </w:rPr>
-              <w:t xml:space="preserve">. Through Salesforce, EDF </w:t>
-            </w:r>
-            <w:r>
-              <w:rPr>
-                <w:bCs/>
-                <w:lang w:val="en-US"/>
-              </w:rPr>
-              <w:t xml:space="preserve">will </w:t>
-            </w:r>
-            <w:r>
-              <w:rPr>
-                <w:bCs/>
-                <w:lang w:val="en-US"/>
-              </w:rPr>
-              <w:t xml:space="preserve">manage the B2B parts of </w:t>
-            </w:r>
-            <w:r>
-              <w:rPr>
-                <w:bCs/>
-                <w:lang w:val="en-US"/>
-              </w:rPr>
-              <w:t>its</w:t>
-            </w:r>
-            <w:r>
-              <w:rPr>
-                <w:bCs/>
-                <w:lang w:val="en-US"/>
-              </w:rPr>
-              <w:t xml:space="preserve"> </w:t>
-            </w:r>
-            <w:r>
-              <w:rPr>
-                <w:bCs/>
-                <w:lang w:val="en-US"/>
-              </w:rPr>
-              <w:t xml:space="preserve">business </w:t>
-            </w:r>
-            <w:r>
-              <w:rPr>
-                <w:bCs/>
-                <w:lang w:val="en-US"/>
-              </w:rPr>
-              <w:t xml:space="preserve">activity. It’s a </w:t>
-            </w:r>
-            <w:r>
-              <w:rPr>
-                <w:bCs/>
-                <w:lang w:val="en-US"/>
-              </w:rPr>
-              <w:t>4-year</w:t>
-            </w:r>
-            <w:r>
-              <w:rPr>
-                <w:bCs/>
-                <w:lang w:val="en-US"/>
-              </w:rPr>
-              <w:t xml:space="preserve"> project that</w:t>
-            </w:r>
-            <w:r>
-              <w:rPr>
-                <w:bCs/>
-                <w:lang w:val="en-US"/>
-              </w:rPr>
-              <w:t xml:space="preserve"> will see the migration of all activity from its old CRM to the new</w:t>
-            </w:r>
-            <w:r>
-              <w:rPr>
-                <w:bCs/>
-                <w:lang w:val="en-US"/>
-              </w:rPr>
-              <w:t>.</w:t>
-            </w:r>
-            <w:r>
-              <w:rPr>
-                <w:bCs/>
-                <w:lang w:val="en-US"/>
-              </w:rPr>
-              <w:t xml:space="preserve"> The management used SAFE to drive the development and delivery of the project</w:t>
-            </w:r>
-            <w:r>
-              <w:rPr>
-                <w:bCs/>
-                <w:lang w:val="en-US"/>
-              </w:rPr>
-              <w:t xml:space="preserve"> with a team of more than one hundred people dispatch through France</w:t>
-            </w:r>
-            <w:r>
-              <w:rPr>
-                <w:bCs/>
-                <w:lang w:val="en-US"/>
-              </w:rPr>
-              <w:t>.</w:t>
+                <w:u w:val="single"/>
+                <w:lang w:val="en-US"/>
+              </w:rPr>
+            </w:pPr>
+            <w:r>
+              <w:rPr>
+                <w:bCs/>
+                <w:u w:val="single"/>
+                <w:lang w:val="en-US"/>
+              </w:rPr>
+              <w:t>Mission Settings:</w:t>
+            </w:r>
+            <w:r>
+              <w:rPr>
+                <w:bCs/>
+                <w:lang w:val="en-US"/>
+              </w:rPr>
+              <w:t xml:space="preserve"> Placement Direct, </w:t>
+            </w:r>
+            <w:r>
+              <w:rPr>
+                <w:bCs/>
+                <w:lang w:val="en-US"/>
+              </w:rPr>
+              <w:t xml:space="preserve">a </w:t>
+            </w:r>
+            <w:r>
+              <w:rPr>
+                <w:bCs/>
+                <w:lang w:val="en-US"/>
+              </w:rPr>
+              <w:t xml:space="preserve">subsidiary of </w:t>
+            </w:r>
+            <w:proofErr w:type="spellStart"/>
+            <w:r>
+              <w:rPr>
+                <w:bCs/>
+                <w:lang w:val="en-US"/>
+              </w:rPr>
+              <w:t>SwissLife</w:t>
+            </w:r>
+            <w:proofErr w:type="spellEnd"/>
+            <w:r>
+              <w:rPr>
+                <w:bCs/>
+                <w:lang w:val="en-US"/>
+              </w:rPr>
+              <w:t>, is a life insurance broker. To push the development of its business, it has decided to invest on the Salesforce CRM module, Sales Cloud. The implementation of Sales Cloud will come with a user portal based on Drupal.</w:t>
             </w:r>
           </w:p>
           <w:p>
@@ -2100,96 +1933,63 @@
               <w:pStyle w:val="CorpsCV"/>
               <w:numPr>
                 <w:ilvl w:val="0"/>
-                <w:numId w:val="18"/>
+                <w:numId w:val="19"/>
               </w:numPr>
               <w:rPr>
                 <w:bCs/>
-                <w:lang w:val="en-US"/>
-              </w:rPr>
-            </w:pPr>
-            <w:r>
-              <w:rPr>
-                <w:bCs/>
-                <w:lang w:val="en-US"/>
-              </w:rPr>
-              <w:t>Mission</w:t>
-            </w:r>
-            <w:r>
-              <w:rPr>
-                <w:bCs/>
-                <w:lang w:val="en-US"/>
-              </w:rPr>
-              <w:t xml:space="preserve"> </w:t>
-            </w:r>
-            <w:r>
-              <w:rPr>
-                <w:bCs/>
-                <w:lang w:val="en-US"/>
-              </w:rPr>
-              <w:t>Objectives</w:t>
-            </w:r>
-            <w:r>
-              <w:rPr>
-                <w:bCs/>
-                <w:lang w:val="en-US"/>
-              </w:rPr>
-              <w:t>:</w:t>
-            </w:r>
-            <w:r>
-              <w:rPr>
-                <w:bCs/>
-                <w:lang w:val="en-US"/>
-              </w:rPr>
-              <w:t xml:space="preserve"> </w:t>
-            </w:r>
-            <w:r>
-              <w:rPr>
-                <w:bCs/>
-                <w:lang w:val="en-US"/>
-              </w:rPr>
-              <w:t>To p</w:t>
-            </w:r>
-            <w:r>
-              <w:rPr>
-                <w:bCs/>
-                <w:lang w:val="en-US"/>
-              </w:rPr>
-              <w:t xml:space="preserve">rovide </w:t>
-            </w:r>
-            <w:r>
-              <w:rPr>
-                <w:bCs/>
-                <w:lang w:val="en-US"/>
-              </w:rPr>
-              <w:t>technical supports</w:t>
-            </w:r>
-            <w:r>
-              <w:rPr>
-                <w:bCs/>
-                <w:lang w:val="en-US"/>
-              </w:rPr>
-              <w:t xml:space="preserve"> to</w:t>
-            </w:r>
-            <w:r>
-              <w:rPr>
-                <w:bCs/>
-                <w:lang w:val="en-US"/>
-              </w:rPr>
-              <w:t xml:space="preserve"> the product owner. </w:t>
-            </w:r>
-            <w:r>
-              <w:rPr>
-                <w:bCs/>
-                <w:lang w:val="en-US"/>
-              </w:rPr>
-              <w:t>To h</w:t>
-            </w:r>
-            <w:r>
-              <w:rPr>
-                <w:bCs/>
-                <w:lang w:val="en-US"/>
-              </w:rPr>
-              <w:t>elp the project manager on subject like process delivery.</w:t>
+                <w:u w:val="single"/>
+                <w:lang w:val="en-US"/>
+              </w:rPr>
+            </w:pPr>
+            <w:r>
+              <w:rPr>
+                <w:bCs/>
+                <w:u w:val="single"/>
+                <w:lang w:val="en-US"/>
+              </w:rPr>
+              <w:t>Mission Objectives:</w:t>
+            </w:r>
+          </w:p>
+          <w:p>
+            <w:pPr>
+              <w:pStyle w:val="CorpsCV"/>
+              <w:numPr>
+                <w:ilvl w:val="1"/>
+                <w:numId w:val="19"/>
+              </w:numPr>
+              <w:rPr>
+                <w:bCs/>
+                <w:u w:val="single"/>
+                <w:lang w:val="en-US"/>
+              </w:rPr>
+            </w:pPr>
+            <w:r>
+              <w:rPr>
+                <w:bCs/>
+                <w:lang w:val="en-US"/>
+              </w:rPr>
+              <w:t>To specify the application architecture.</w:t>
+            </w:r>
+          </w:p>
+          <w:p>
+            <w:pPr>
+              <w:pStyle w:val="CorpsCV"/>
+              <w:numPr>
+                <w:ilvl w:val="1"/>
+                <w:numId w:val="19"/>
+              </w:numPr>
+              <w:rPr>
+                <w:bCs/>
+                <w:u w:val="single"/>
+                <w:lang w:val="en-US"/>
+              </w:rPr>
+            </w:pPr>
+            <w:r>
+              <w:rPr>
+                <w:bCs/>
+                <w:lang w:val="en-US"/>
+              </w:rPr>
+              <w:t>To estimate the cost for each feature.</w:t>
             </w:r>
           </w:p>
           <w:p>
@@ -2197,26 +1997,21 @@
               <w:pStyle w:val="CorpsCV"/>
               <w:numPr>
                 <w:ilvl w:val="0"/>
-                <w:numId w:val="18"/>
+                <w:numId w:val="19"/>
               </w:numPr>
               <w:rPr>
                 <w:bCs/>
-                <w:lang w:val="en-US"/>
-              </w:rPr>
-            </w:pPr>
-            <w:r>
-              <w:rPr>
-                <w:bCs/>
-                <w:lang w:val="en-US"/>
-              </w:rPr>
-              <w:t xml:space="preserve">Technical </w:t>
-            </w:r>
-            <w:r>
-              <w:rPr>
-                <w:bCs/>
-                <w:lang w:val="en-US"/>
-              </w:rPr>
-              <w:t>Environment:</w:t>
+                <w:u w:val="single"/>
+                <w:lang w:val="en-US"/>
+              </w:rPr>
+            </w:pPr>
+            <w:r>
+              <w:rPr>
+                <w:bCs/>
+                <w:u w:val="single"/>
+                <w:lang w:val="en-US"/>
+              </w:rPr>
+              <w:t>Technical Environment:</w:t>
             </w:r>
           </w:p>
           <w:p>
@@ -2224,7 +2019,7 @@
               <w:pStyle w:val="CorpsCV"/>
               <w:numPr>
                 <w:ilvl w:val="1"/>
-                <w:numId w:val="18"/>
+                <w:numId w:val="19"/>
               </w:numPr>
               <w:rPr>
                 <w:bCs/>
@@ -2236,28 +2031,7 @@
                 <w:bCs/>
                 <w:lang w:val="en-US"/>
               </w:rPr>
-              <w:t>Language</w:t>
-            </w:r>
-            <w:r>
-              <w:rPr>
-                <w:bCs/>
-                <w:lang w:val="en-US"/>
-              </w:rPr>
-              <w:t>s</w:t>
-            </w:r>
-            <w:r>
-              <w:rPr>
-                <w:bCs/>
-                <w:lang w:val="en-US"/>
-              </w:rPr>
-              <w:t>:</w:t>
-            </w:r>
-            <w:r>
-              <w:rPr>
-                <w:bCs/>
-                <w:lang w:val="en-US"/>
-              </w:rPr>
-              <w:t xml:space="preserve"> Apex, </w:t>
+              <w:t xml:space="preserve">Languages: Apex, </w:t>
             </w:r>
             <w:proofErr w:type="spellStart"/>
             <w:r>
@@ -2297,26 +2071,54 @@
               <w:pStyle w:val="CorpsCV"/>
               <w:numPr>
                 <w:ilvl w:val="1"/>
-                <w:numId w:val="18"/>
+                <w:numId w:val="19"/>
               </w:numPr>
               <w:rPr>
                 <w:bCs/>
-                <w:lang w:val="en-US"/>
-              </w:rPr>
-            </w:pPr>
-            <w:r>
-              <w:rPr>
-                <w:bCs/>
-                <w:lang w:val="en-US"/>
+                <w:u w:val="single"/>
+              </w:rPr>
+            </w:pPr>
+            <w:proofErr w:type="gramStart"/>
+            <w:r>
+              <w:rPr>
+                <w:bCs/>
               </w:rPr>
               <w:t>IDE:</w:t>
             </w:r>
-            <w:r>
-              <w:rPr>
-                <w:bCs/>
-                <w:lang w:val="en-US"/>
-              </w:rPr>
-              <w:t xml:space="preserve"> Sublime Text 3, Mavens Mate, Ant, Jenkins, Git</w:t>
+            <w:proofErr w:type="gramEnd"/>
+            <w:r>
+              <w:rPr>
+                <w:bCs/>
+              </w:rPr>
+              <w:t xml:space="preserve"> Sublime </w:t>
+            </w:r>
+            <w:proofErr w:type="spellStart"/>
+            <w:r>
+              <w:rPr>
+                <w:bCs/>
+              </w:rPr>
+              <w:t>Text</w:t>
+            </w:r>
+            <w:proofErr w:type="spellEnd"/>
+            <w:r>
+              <w:rPr>
+                <w:bCs/>
+              </w:rPr>
+              <w:t xml:space="preserve"> 3, </w:t>
+            </w:r>
+            <w:proofErr w:type="spellStart"/>
+            <w:r>
+              <w:rPr>
+                <w:bCs/>
+              </w:rPr>
+              <w:t>Mavens</w:t>
+            </w:r>
+            <w:proofErr w:type="spellEnd"/>
+            <w:r>
+              <w:rPr>
+                <w:bCs/>
+              </w:rPr>
+              <w:t xml:space="preserve"> Mate, Ant, Jenkins, Git</w:t>
             </w:r>
           </w:p>
         </w:tc>
@@ -2337,9 +2139,6 @@
           <w:p>
             <w:pPr>
               <w:pStyle w:val="CorpsCV"/>
-              <w:rPr>
-                <w:lang w:val="en-US"/>
-              </w:rPr>
             </w:pPr>
           </w:p>
         </w:tc>
@@ -2363,81 +2162,71 @@
                 <w:lang w:val="en-US"/>
               </w:rPr>
             </w:pPr>
-            <w:proofErr w:type="spellStart"/>
             <w:r>
               <w:rPr>
                 <w:b/>
                 <w:bCs/>
                 <w:lang w:val="en-US"/>
               </w:rPr>
-              <w:t>Albéa</w:t>
-            </w:r>
-            <w:proofErr w:type="spellEnd"/>
-            <w:r>
-              <w:rPr>
-                <w:b/>
+              <w:t>EDF</w:t>
+            </w:r>
+          </w:p>
+          <w:p>
+            <w:pPr>
+              <w:pStyle w:val="CorpsCV"/>
+              <w:rPr>
+                <w:bCs/>
+                <w:lang w:val="en-US"/>
+              </w:rPr>
+            </w:pPr>
+            <w:r>
+              <w:rPr>
+                <w:bCs/>
+                <w:lang w:val="en-US"/>
+              </w:rPr>
+              <w:t>(</w:t>
+            </w:r>
+            <w:r>
+              <w:rPr>
+                <w:bCs/>
+                <w:lang w:val="en-US"/>
+              </w:rPr>
+              <w:t>July</w:t>
+            </w:r>
+            <w:r>
+              <w:rPr>
+                <w:bCs/>
+                <w:lang w:val="en-US"/>
+              </w:rPr>
+              <w:t xml:space="preserve"> 2018 – </w:t>
+            </w:r>
+            <w:r>
+              <w:rPr>
+                <w:bCs/>
+                <w:lang w:val="en-US"/>
+              </w:rPr>
+              <w:t>January</w:t>
+            </w:r>
+            <w:r>
+              <w:rPr>
                 <w:bCs/>
                 <w:lang w:val="en-US"/>
               </w:rPr>
               <w:t xml:space="preserve"> </w:t>
             </w:r>
-          </w:p>
-          <w:p>
-            <w:pPr>
-              <w:pStyle w:val="CorpsCV"/>
-              <w:rPr>
-                <w:bCs/>
-                <w:lang w:val="en-US"/>
-              </w:rPr>
-            </w:pPr>
-            <w:r>
-              <w:rPr>
-                <w:bCs/>
-                <w:lang w:val="en-US"/>
-              </w:rPr>
-              <w:t>(</w:t>
-            </w:r>
-            <w:r>
-              <w:rPr>
-                <w:bCs/>
-                <w:lang w:val="en-US"/>
-              </w:rPr>
-              <w:t>January</w:t>
-            </w:r>
-            <w:r>
-              <w:rPr>
-                <w:bCs/>
-                <w:lang w:val="en-US"/>
-              </w:rPr>
-              <w:t xml:space="preserve"> 2018 </w:t>
-            </w:r>
-            <w:r>
-              <w:rPr>
-                <w:bCs/>
-                <w:lang w:val="en-US"/>
-              </w:rPr>
-              <w:t>–</w:t>
-            </w:r>
-            <w:r>
-              <w:rPr>
-                <w:bCs/>
-                <w:lang w:val="en-US"/>
-              </w:rPr>
-              <w:t xml:space="preserve"> </w:t>
-            </w:r>
-            <w:r>
-              <w:rPr>
-                <w:bCs/>
-                <w:lang w:val="en-US"/>
-              </w:rPr>
-              <w:t>June</w:t>
-            </w:r>
-            <w:r>
-              <w:rPr>
-                <w:bCs/>
-                <w:lang w:val="en-US"/>
-              </w:rPr>
-              <w:t xml:space="preserve"> 2018</w:t>
+            <w:r>
+              <w:rPr>
+                <w:bCs/>
+                <w:lang w:val="en-US"/>
+              </w:rPr>
+              <w:t>201</w:t>
+            </w:r>
+            <w:r>
+              <w:rPr>
+                <w:bCs/>
+                <w:lang w:val="en-US"/>
+              </w:rPr>
+              <w:t>9</w:t>
             </w:r>
             <w:r>
               <w:rPr>
@@ -2463,44 +2252,26 @@
             <w:pPr>
               <w:pStyle w:val="CorpsCV"/>
               <w:rPr>
-                <w:bCs/>
-                <w:lang w:val="en-US"/>
-              </w:rPr>
-            </w:pPr>
-            <w:r>
-              <w:rPr>
-                <w:bCs/>
-                <w:lang w:val="en-US"/>
-              </w:rPr>
-              <w:t>Salesfo</w:t>
-            </w:r>
-            <w:r>
-              <w:rPr>
-                <w:bCs/>
-                <w:lang w:val="en-US"/>
-              </w:rPr>
-              <w:t>r</w:t>
-            </w:r>
-            <w:r>
-              <w:rPr>
-                <w:bCs/>
-                <w:lang w:val="en-US"/>
-              </w:rPr>
-              <w:t xml:space="preserve">ce Technical </w:t>
-            </w:r>
-            <w:r>
-              <w:rPr>
-                <w:bCs/>
-                <w:lang w:val="en-US"/>
-              </w:rPr>
-              <w:t>Consultant</w:t>
-            </w:r>
-            <w:r>
-              <w:rPr>
-                <w:bCs/>
-                <w:lang w:val="en-US"/>
-              </w:rPr>
-              <w:t>:</w:t>
+                <w:b/>
+                <w:bCs/>
+                <w:lang w:val="en-US"/>
+              </w:rPr>
+            </w:pPr>
+            <w:r>
+              <w:rPr>
+                <w:b/>
+                <w:bCs/>
+                <w:lang w:val="en-US"/>
+              </w:rPr>
+              <w:t xml:space="preserve">Salesforce Technical </w:t>
+            </w:r>
+            <w:r>
+              <w:rPr>
+                <w:b/>
+                <w:bCs/>
+                <w:lang w:val="en-US"/>
+              </w:rPr>
+              <w:t>Lead:</w:t>
             </w:r>
           </w:p>
           <w:p>
@@ -2508,7 +2279,7 @@
               <w:pStyle w:val="CorpsCV"/>
               <w:numPr>
                 <w:ilvl w:val="0"/>
-                <w:numId w:val="15"/>
+                <w:numId w:val="18"/>
               </w:numPr>
               <w:rPr>
                 <w:bCs/>
@@ -2518,6 +2289,7 @@
             <w:r>
               <w:rPr>
                 <w:bCs/>
+                <w:u w:val="single"/>
                 <w:lang w:val="en-US"/>
               </w:rPr>
               <w:t>Mission</w:t>
@@ -2525,32 +2297,151 @@
             <w:r>
               <w:rPr>
                 <w:bCs/>
-                <w:lang w:val="en-US"/>
-              </w:rPr>
-              <w:t xml:space="preserve"> Settings: </w:t>
-            </w:r>
-            <w:proofErr w:type="spellStart"/>
-            <w:r>
-              <w:rPr>
-                <w:bCs/>
-                <w:lang w:val="en-US"/>
-              </w:rPr>
-              <w:t>Albea</w:t>
-            </w:r>
-            <w:proofErr w:type="spellEnd"/>
-            <w:r>
-              <w:rPr>
-                <w:bCs/>
-                <w:lang w:val="en-US"/>
-              </w:rPr>
-              <w:t xml:space="preserve"> has deployed Sales Cloud to manage their </w:t>
-            </w:r>
-            <w:r>
-              <w:rPr>
-                <w:bCs/>
-                <w:lang w:val="en-US"/>
-              </w:rPr>
-              <w:t>B2B activity worldwide. A lot of specific development were made to answer specific business needs.</w:t>
+                <w:u w:val="single"/>
+                <w:lang w:val="en-US"/>
+              </w:rPr>
+              <w:t xml:space="preserve"> </w:t>
+            </w:r>
+            <w:r>
+              <w:rPr>
+                <w:bCs/>
+                <w:u w:val="single"/>
+                <w:lang w:val="en-US"/>
+              </w:rPr>
+              <w:t>Settings:</w:t>
+            </w:r>
+            <w:r>
+              <w:rPr>
+                <w:bCs/>
+                <w:lang w:val="en-US"/>
+              </w:rPr>
+              <w:t xml:space="preserve"> EDF is a leader on the energy market</w:t>
+            </w:r>
+            <w:r>
+              <w:rPr>
+                <w:bCs/>
+                <w:lang w:val="en-US"/>
+              </w:rPr>
+              <w:t xml:space="preserve"> EDF is currently moving its old CRM to</w:t>
+            </w:r>
+            <w:r>
+              <w:rPr>
+                <w:bCs/>
+                <w:lang w:val="en-US"/>
+              </w:rPr>
+              <w:t xml:space="preserve"> a new CRM based on</w:t>
+            </w:r>
+            <w:r>
+              <w:rPr>
+                <w:bCs/>
+                <w:lang w:val="en-US"/>
+              </w:rPr>
+              <w:t xml:space="preserve"> Salesforce Sales Clou</w:t>
+            </w:r>
+            <w:r>
+              <w:rPr>
+                <w:bCs/>
+                <w:lang w:val="en-US"/>
+              </w:rPr>
+              <w:t>d</w:t>
+            </w:r>
+            <w:r>
+              <w:rPr>
+                <w:bCs/>
+                <w:lang w:val="en-US"/>
+              </w:rPr>
+              <w:t xml:space="preserve">. Through Salesforce, EDF </w:t>
+            </w:r>
+            <w:r>
+              <w:rPr>
+                <w:bCs/>
+                <w:lang w:val="en-US"/>
+              </w:rPr>
+              <w:t xml:space="preserve">will </w:t>
+            </w:r>
+            <w:r>
+              <w:rPr>
+                <w:bCs/>
+                <w:lang w:val="en-US"/>
+              </w:rPr>
+              <w:t xml:space="preserve">manage the B2B parts of </w:t>
+            </w:r>
+            <w:r>
+              <w:rPr>
+                <w:bCs/>
+                <w:lang w:val="en-US"/>
+              </w:rPr>
+              <w:t>its</w:t>
+            </w:r>
+            <w:r>
+              <w:rPr>
+                <w:bCs/>
+                <w:lang w:val="en-US"/>
+              </w:rPr>
+              <w:t xml:space="preserve"> </w:t>
+            </w:r>
+            <w:r>
+              <w:rPr>
+                <w:bCs/>
+                <w:lang w:val="en-US"/>
+              </w:rPr>
+              <w:t xml:space="preserve">business </w:t>
+            </w:r>
+            <w:r>
+              <w:rPr>
+                <w:bCs/>
+                <w:lang w:val="en-US"/>
+              </w:rPr>
+              <w:t xml:space="preserve">activity. It’s a </w:t>
+            </w:r>
+            <w:r>
+              <w:rPr>
+                <w:bCs/>
+                <w:lang w:val="en-US"/>
+              </w:rPr>
+              <w:t>4-year</w:t>
+            </w:r>
+            <w:r>
+              <w:rPr>
+                <w:bCs/>
+                <w:lang w:val="en-US"/>
+              </w:rPr>
+              <w:t xml:space="preserve"> project that</w:t>
+            </w:r>
+            <w:r>
+              <w:rPr>
+                <w:bCs/>
+                <w:lang w:val="en-US"/>
+              </w:rPr>
+              <w:t xml:space="preserve"> will see the migration of all activity from its old CRM to the new</w:t>
+            </w:r>
+            <w:r>
+              <w:rPr>
+                <w:bCs/>
+                <w:lang w:val="en-US"/>
+              </w:rPr>
+              <w:t>.</w:t>
+            </w:r>
+            <w:r>
+              <w:rPr>
+                <w:bCs/>
+                <w:lang w:val="en-US"/>
+              </w:rPr>
+              <w:t xml:space="preserve"> The management used SAFE to drive the development and delivery of the project</w:t>
+            </w:r>
+            <w:r>
+              <w:rPr>
+                <w:bCs/>
+                <w:lang w:val="en-US"/>
+              </w:rPr>
+              <w:t xml:space="preserve"> with a team of more than one hundred people dispatch through France</w:t>
+            </w:r>
+            <w:r>
+              <w:rPr>
+                <w:bCs/>
+                <w:lang w:val="en-US"/>
+              </w:rPr>
+              <w:t>.</w:t>
             </w:r>
           </w:p>
           <w:p>
@@ -2558,7 +2449,7 @@
               <w:pStyle w:val="CorpsCV"/>
               <w:numPr>
                 <w:ilvl w:val="0"/>
-                <w:numId w:val="15"/>
+                <w:numId w:val="18"/>
               </w:numPr>
               <w:rPr>
                 <w:bCs/>
@@ -2568,13 +2459,23 @@
             <w:r>
               <w:rPr>
                 <w:bCs/>
-                <w:lang w:val="en-US"/>
-              </w:rPr>
-              <w:t xml:space="preserve">Mission </w:t>
-            </w:r>
-            <w:r>
-              <w:rPr>
-                <w:bCs/>
+                <w:u w:val="single"/>
+                <w:lang w:val="en-US"/>
+              </w:rPr>
+              <w:t>Mission</w:t>
+            </w:r>
+            <w:r>
+              <w:rPr>
+                <w:bCs/>
+                <w:u w:val="single"/>
+                <w:lang w:val="en-US"/>
+              </w:rPr>
+              <w:t xml:space="preserve"> </w:t>
+            </w:r>
+            <w:r>
+              <w:rPr>
+                <w:bCs/>
+                <w:u w:val="single"/>
                 <w:lang w:val="en-US"/>
               </w:rPr>
               <w:t>Objectives</w:t>
@@ -2582,16 +2483,139 @@
             <w:r>
               <w:rPr>
                 <w:bCs/>
-                <w:lang w:val="en-US"/>
-              </w:rPr>
-              <w:t xml:space="preserve">: </w:t>
-            </w:r>
-            <w:r>
-              <w:rPr>
-                <w:bCs/>
-                <w:lang w:val="en-US"/>
-              </w:rPr>
-              <w:t>To ensure the running and evolution of the application</w:t>
+                <w:u w:val="single"/>
+                <w:lang w:val="en-US"/>
+              </w:rPr>
+              <w:t>:</w:t>
+            </w:r>
+          </w:p>
+          <w:p>
+            <w:pPr>
+              <w:pStyle w:val="CorpsCV"/>
+              <w:numPr>
+                <w:ilvl w:val="1"/>
+                <w:numId w:val="18"/>
+              </w:numPr>
+              <w:rPr>
+                <w:bCs/>
+                <w:lang w:val="en-US"/>
+              </w:rPr>
+            </w:pPr>
+            <w:r>
+              <w:rPr>
+                <w:bCs/>
+                <w:lang w:val="en-US"/>
+              </w:rPr>
+              <w:t>To p</w:t>
+            </w:r>
+            <w:r>
+              <w:rPr>
+                <w:bCs/>
+                <w:lang w:val="en-US"/>
+              </w:rPr>
+              <w:t xml:space="preserve">rovide </w:t>
+            </w:r>
+            <w:r>
+              <w:rPr>
+                <w:bCs/>
+                <w:lang w:val="en-US"/>
+              </w:rPr>
+              <w:t>technical supports</w:t>
+            </w:r>
+            <w:r>
+              <w:rPr>
+                <w:bCs/>
+                <w:lang w:val="en-US"/>
+              </w:rPr>
+              <w:t xml:space="preserve"> to</w:t>
+            </w:r>
+            <w:r>
+              <w:rPr>
+                <w:bCs/>
+                <w:lang w:val="en-US"/>
+              </w:rPr>
+              <w:t xml:space="preserve"> the product owner. </w:t>
+            </w:r>
+          </w:p>
+          <w:p>
+            <w:pPr>
+              <w:pStyle w:val="CorpsCV"/>
+              <w:numPr>
+                <w:ilvl w:val="1"/>
+                <w:numId w:val="18"/>
+              </w:numPr>
+              <w:rPr>
+                <w:bCs/>
+                <w:lang w:val="en-US"/>
+              </w:rPr>
+            </w:pPr>
+            <w:r>
+              <w:rPr>
+                <w:bCs/>
+                <w:lang w:val="en-US"/>
+              </w:rPr>
+              <w:t>T</w:t>
+            </w:r>
+            <w:r>
+              <w:rPr>
+                <w:bCs/>
+                <w:lang w:val="en-US"/>
+              </w:rPr>
+              <w:t>o h</w:t>
+            </w:r>
+            <w:r>
+              <w:rPr>
+                <w:bCs/>
+                <w:lang w:val="en-US"/>
+              </w:rPr>
+              <w:t xml:space="preserve">elp </w:t>
+            </w:r>
+            <w:r>
+              <w:rPr>
+                <w:bCs/>
+                <w:lang w:val="en-US"/>
+              </w:rPr>
+              <w:t xml:space="preserve">them </w:t>
+            </w:r>
+            <w:r>
+              <w:rPr>
+                <w:bCs/>
+                <w:lang w:val="en-US"/>
+              </w:rPr>
+              <w:t>on subject like process delivery.</w:t>
+            </w:r>
+            <w:r>
+              <w:rPr>
+                <w:lang w:val="en-US"/>
+              </w:rPr>
+              <w:t xml:space="preserve"> </w:t>
+            </w:r>
+          </w:p>
+          <w:p>
+            <w:pPr>
+              <w:pStyle w:val="CorpsCV"/>
+              <w:numPr>
+                <w:ilvl w:val="1"/>
+                <w:numId w:val="18"/>
+              </w:numPr>
+              <w:rPr>
+                <w:bCs/>
+                <w:lang w:val="en-US"/>
+              </w:rPr>
+            </w:pPr>
+            <w:r>
+              <w:rPr>
+                <w:bCs/>
+                <w:lang w:val="en-US"/>
+              </w:rPr>
+              <w:t xml:space="preserve">To estimate the cost for each </w:t>
+            </w:r>
+            <w:r>
+              <w:rPr>
+                <w:bCs/>
+                <w:lang w:val="en-US"/>
+              </w:rPr>
+              <w:t>feature</w:t>
             </w:r>
             <w:r>
               <w:rPr>
@@ -2606,16 +2630,18 @@
               <w:pStyle w:val="CorpsCV"/>
               <w:numPr>
                 <w:ilvl w:val="0"/>
-                <w:numId w:val="15"/>
+                <w:numId w:val="18"/>
               </w:numPr>
               <w:rPr>
                 <w:bCs/>
-                <w:lang w:val="en-US"/>
-              </w:rPr>
-            </w:pPr>
-            <w:r>
-              <w:rPr>
-                <w:bCs/>
+                <w:u w:val="single"/>
+                <w:lang w:val="en-US"/>
+              </w:rPr>
+            </w:pPr>
+            <w:r>
+              <w:rPr>
+                <w:bCs/>
+                <w:u w:val="single"/>
                 <w:lang w:val="en-US"/>
               </w:rPr>
               <w:t xml:space="preserve">Technical </w:t>
@@ -2623,6 +2649,7 @@
             <w:r>
               <w:rPr>
                 <w:bCs/>
+                <w:u w:val="single"/>
                 <w:lang w:val="en-US"/>
               </w:rPr>
               <w:t>Environment:</w:t>
@@ -2633,7 +2660,7 @@
               <w:pStyle w:val="CorpsCV"/>
               <w:numPr>
                 <w:ilvl w:val="1"/>
-                <w:numId w:val="15"/>
+                <w:numId w:val="18"/>
               </w:numPr>
               <w:rPr>
                 <w:bCs/>
@@ -2706,33 +2733,53 @@
               <w:pStyle w:val="CorpsCV"/>
               <w:numPr>
                 <w:ilvl w:val="1"/>
-                <w:numId w:val="15"/>
+                <w:numId w:val="18"/>
               </w:numPr>
               <w:rPr>
                 <w:bCs/>
-                <w:lang w:val="en-US"/>
-              </w:rPr>
-            </w:pPr>
-            <w:r>
-              <w:rPr>
-                <w:bCs/>
-                <w:lang w:val="en-US"/>
+              </w:rPr>
+            </w:pPr>
+            <w:proofErr w:type="gramStart"/>
+            <w:r>
+              <w:rPr>
+                <w:bCs/>
               </w:rPr>
               <w:t>IDE:</w:t>
             </w:r>
-            <w:r>
-              <w:rPr>
-                <w:bCs/>
-                <w:lang w:val="en-US"/>
-              </w:rPr>
-              <w:t xml:space="preserve"> Sublime Text 3 avec Mavens Mate, Ant, Talend Open Studio</w:t>
-            </w:r>
-            <w:r>
-              <w:rPr>
-                <w:bCs/>
-                <w:lang w:val="en-US"/>
-              </w:rPr>
-              <w:t>, SonarQube</w:t>
+            <w:proofErr w:type="gramEnd"/>
+            <w:r>
+              <w:rPr>
+                <w:bCs/>
+              </w:rPr>
+              <w:t xml:space="preserve"> Sublime </w:t>
+            </w:r>
+            <w:proofErr w:type="spellStart"/>
+            <w:r>
+              <w:rPr>
+                <w:bCs/>
+              </w:rPr>
+              <w:t>Text</w:t>
+            </w:r>
+            <w:proofErr w:type="spellEnd"/>
+            <w:r>
+              <w:rPr>
+                <w:bCs/>
+              </w:rPr>
+              <w:t xml:space="preserve"> 3, </w:t>
+            </w:r>
+            <w:proofErr w:type="spellStart"/>
+            <w:r>
+              <w:rPr>
+                <w:bCs/>
+              </w:rPr>
+              <w:t>Mavens</w:t>
+            </w:r>
+            <w:proofErr w:type="spellEnd"/>
+            <w:r>
+              <w:rPr>
+                <w:bCs/>
+              </w:rPr>
+              <w:t xml:space="preserve"> Mate, Ant, Jenkins, Git</w:t>
             </w:r>
           </w:p>
         </w:tc>
@@ -2753,9 +2800,6 @@
           <w:p>
             <w:pPr>
               <w:pStyle w:val="CorpsCV"/>
-              <w:rPr>
-                <w:lang w:val="en-US"/>
-              </w:rPr>
             </w:pPr>
           </w:p>
         </w:tc>
@@ -2774,6 +2818,7 @@
             <w:pPr>
               <w:pStyle w:val="CorpsCV"/>
               <w:rPr>
+                <w:b/>
                 <w:bCs/>
                 <w:lang w:val="en-US"/>
               </w:rPr>
@@ -2785,29 +2830,81 @@
                 <w:bCs/>
                 <w:lang w:val="en-US"/>
               </w:rPr>
-              <w:t>EuropAmiante</w:t>
+              <w:t>Albéa</w:t>
             </w:r>
             <w:proofErr w:type="spellEnd"/>
             <w:r>
               <w:rPr>
-                <w:bCs/>
-                <w:lang w:val="en-US"/>
-              </w:rPr>
-              <w:t xml:space="preserve"> (</w:t>
-            </w:r>
-            <w:r>
-              <w:rPr>
-                <w:bCs/>
-                <w:lang w:val="en-US"/>
-              </w:rPr>
-              <w:t>December</w:t>
-            </w:r>
-            <w:r>
-              <w:rPr>
-                <w:bCs/>
-                <w:lang w:val="en-US"/>
-              </w:rPr>
-              <w:t xml:space="preserve"> 2017)</w:t>
+                <w:b/>
+                <w:bCs/>
+                <w:lang w:val="en-US"/>
+              </w:rPr>
+              <w:t xml:space="preserve"> </w:t>
+            </w:r>
+          </w:p>
+          <w:p>
+            <w:pPr>
+              <w:pStyle w:val="CorpsCV"/>
+              <w:rPr>
+                <w:bCs/>
+                <w:lang w:val="en-US"/>
+              </w:rPr>
+            </w:pPr>
+            <w:r>
+              <w:rPr>
+                <w:bCs/>
+                <w:lang w:val="en-US"/>
+              </w:rPr>
+              <w:t>(</w:t>
+            </w:r>
+            <w:r>
+              <w:rPr>
+                <w:bCs/>
+                <w:lang w:val="en-US"/>
+              </w:rPr>
+              <w:t>January</w:t>
+            </w:r>
+            <w:r>
+              <w:rPr>
+                <w:bCs/>
+                <w:lang w:val="en-US"/>
+              </w:rPr>
+              <w:t xml:space="preserve"> 2018 </w:t>
+            </w:r>
+            <w:r>
+              <w:rPr>
+                <w:bCs/>
+                <w:lang w:val="en-US"/>
+              </w:rPr>
+              <w:t>–</w:t>
+            </w:r>
+            <w:r>
+              <w:rPr>
+                <w:bCs/>
+                <w:lang w:val="en-US"/>
+              </w:rPr>
+              <w:t xml:space="preserve"> </w:t>
+            </w:r>
+            <w:r>
+              <w:rPr>
+                <w:bCs/>
+                <w:lang w:val="en-US"/>
+              </w:rPr>
+              <w:t>June</w:t>
+            </w:r>
+            <w:r>
+              <w:rPr>
+                <w:bCs/>
+                <w:lang w:val="en-US"/>
+              </w:rPr>
+              <w:t xml:space="preserve"> 2018</w:t>
+            </w:r>
+            <w:r>
+              <w:rPr>
+                <w:bCs/>
+                <w:lang w:val="en-US"/>
+              </w:rPr>
+              <w:t>)</w:t>
             </w:r>
           </w:p>
         </w:tc>
@@ -2826,11 +2923,404 @@
             <w:pPr>
               <w:pStyle w:val="CorpsCV"/>
               <w:rPr>
-                <w:lang w:val="en-US"/>
-              </w:rPr>
-            </w:pPr>
-            <w:r>
-              <w:rPr>
+                <w:b/>
+                <w:bCs/>
+                <w:lang w:val="en-US"/>
+              </w:rPr>
+            </w:pPr>
+            <w:r>
+              <w:rPr>
+                <w:b/>
+                <w:bCs/>
+                <w:lang w:val="en-US"/>
+              </w:rPr>
+              <w:t>Salesfo</w:t>
+            </w:r>
+            <w:r>
+              <w:rPr>
+                <w:b/>
+                <w:bCs/>
+                <w:lang w:val="en-US"/>
+              </w:rPr>
+              <w:t>r</w:t>
+            </w:r>
+            <w:r>
+              <w:rPr>
+                <w:b/>
+                <w:bCs/>
+                <w:lang w:val="en-US"/>
+              </w:rPr>
+              <w:t xml:space="preserve">ce Technical </w:t>
+            </w:r>
+            <w:r>
+              <w:rPr>
+                <w:b/>
+                <w:bCs/>
+                <w:lang w:val="en-US"/>
+              </w:rPr>
+              <w:t>Consultant</w:t>
+            </w:r>
+            <w:r>
+              <w:rPr>
+                <w:b/>
+                <w:bCs/>
+                <w:lang w:val="en-US"/>
+              </w:rPr>
+              <w:t>:</w:t>
+            </w:r>
+          </w:p>
+          <w:p>
+            <w:pPr>
+              <w:pStyle w:val="CorpsCV"/>
+              <w:numPr>
+                <w:ilvl w:val="0"/>
+                <w:numId w:val="15"/>
+              </w:numPr>
+              <w:rPr>
+                <w:bCs/>
+                <w:lang w:val="en-US"/>
+              </w:rPr>
+            </w:pPr>
+            <w:r>
+              <w:rPr>
+                <w:bCs/>
+                <w:u w:val="single"/>
+                <w:lang w:val="en-US"/>
+              </w:rPr>
+              <w:t>Mission</w:t>
+            </w:r>
+            <w:r>
+              <w:rPr>
+                <w:bCs/>
+                <w:u w:val="single"/>
+                <w:lang w:val="en-US"/>
+              </w:rPr>
+              <w:t xml:space="preserve"> Settings:</w:t>
+            </w:r>
+            <w:r>
+              <w:rPr>
+                <w:bCs/>
+                <w:lang w:val="en-US"/>
+              </w:rPr>
+              <w:t xml:space="preserve"> </w:t>
+            </w:r>
+            <w:proofErr w:type="spellStart"/>
+            <w:r>
+              <w:rPr>
+                <w:bCs/>
+                <w:lang w:val="en-US"/>
+              </w:rPr>
+              <w:t>Albea</w:t>
+            </w:r>
+            <w:proofErr w:type="spellEnd"/>
+            <w:r>
+              <w:rPr>
+                <w:bCs/>
+                <w:lang w:val="en-US"/>
+              </w:rPr>
+              <w:t xml:space="preserve"> has deployed Sales Cloud to manage their </w:t>
+            </w:r>
+            <w:r>
+              <w:rPr>
+                <w:bCs/>
+                <w:lang w:val="en-US"/>
+              </w:rPr>
+              <w:t>B2B activity worldwide. A lot of specific development were made to answer specific business needs.</w:t>
+            </w:r>
+          </w:p>
+          <w:p>
+            <w:pPr>
+              <w:pStyle w:val="CorpsCV"/>
+              <w:numPr>
+                <w:ilvl w:val="0"/>
+                <w:numId w:val="15"/>
+              </w:numPr>
+              <w:rPr>
+                <w:bCs/>
+                <w:lang w:val="en-US"/>
+              </w:rPr>
+            </w:pPr>
+            <w:r>
+              <w:rPr>
+                <w:bCs/>
+                <w:u w:val="single"/>
+                <w:lang w:val="en-US"/>
+              </w:rPr>
+              <w:t xml:space="preserve">Mission </w:t>
+            </w:r>
+            <w:r>
+              <w:rPr>
+                <w:bCs/>
+                <w:u w:val="single"/>
+                <w:lang w:val="en-US"/>
+              </w:rPr>
+              <w:t>Objectives</w:t>
+            </w:r>
+            <w:r>
+              <w:rPr>
+                <w:bCs/>
+                <w:u w:val="single"/>
+                <w:lang w:val="en-US"/>
+              </w:rPr>
+              <w:t>:</w:t>
+            </w:r>
+            <w:r>
+              <w:rPr>
+                <w:bCs/>
+                <w:lang w:val="en-US"/>
+              </w:rPr>
+              <w:t xml:space="preserve"> </w:t>
+            </w:r>
+            <w:r>
+              <w:rPr>
+                <w:bCs/>
+                <w:lang w:val="en-US"/>
+              </w:rPr>
+              <w:t>To ensure the running and evolution of the application</w:t>
+            </w:r>
+            <w:r>
+              <w:rPr>
+                <w:bCs/>
+                <w:lang w:val="en-US"/>
+              </w:rPr>
+              <w:t>.</w:t>
+            </w:r>
+          </w:p>
+          <w:p>
+            <w:pPr>
+              <w:pStyle w:val="CorpsCV"/>
+              <w:numPr>
+                <w:ilvl w:val="0"/>
+                <w:numId w:val="15"/>
+              </w:numPr>
+              <w:rPr>
+                <w:bCs/>
+                <w:u w:val="single"/>
+                <w:lang w:val="en-US"/>
+              </w:rPr>
+            </w:pPr>
+            <w:r>
+              <w:rPr>
+                <w:bCs/>
+                <w:u w:val="single"/>
+                <w:lang w:val="en-US"/>
+              </w:rPr>
+              <w:t xml:space="preserve">Technical </w:t>
+            </w:r>
+            <w:r>
+              <w:rPr>
+                <w:bCs/>
+                <w:u w:val="single"/>
+                <w:lang w:val="en-US"/>
+              </w:rPr>
+              <w:t>Environment:</w:t>
+            </w:r>
+          </w:p>
+          <w:p>
+            <w:pPr>
+              <w:pStyle w:val="CorpsCV"/>
+              <w:numPr>
+                <w:ilvl w:val="1"/>
+                <w:numId w:val="15"/>
+              </w:numPr>
+              <w:rPr>
+                <w:bCs/>
+                <w:lang w:val="en-US"/>
+              </w:rPr>
+            </w:pPr>
+            <w:r>
+              <w:rPr>
+                <w:bCs/>
+                <w:lang w:val="en-US"/>
+              </w:rPr>
+              <w:t>Language</w:t>
+            </w:r>
+            <w:r>
+              <w:rPr>
+                <w:bCs/>
+                <w:lang w:val="en-US"/>
+              </w:rPr>
+              <w:t>s</w:t>
+            </w:r>
+            <w:r>
+              <w:rPr>
+                <w:bCs/>
+                <w:lang w:val="en-US"/>
+              </w:rPr>
+              <w:t>:</w:t>
+            </w:r>
+            <w:r>
+              <w:rPr>
+                <w:bCs/>
+                <w:lang w:val="en-US"/>
+              </w:rPr>
+              <w:t xml:space="preserve"> Apex, </w:t>
+            </w:r>
+            <w:proofErr w:type="spellStart"/>
+            <w:r>
+              <w:rPr>
+                <w:bCs/>
+                <w:lang w:val="en-US"/>
+              </w:rPr>
+              <w:t>VisualForce</w:t>
+            </w:r>
+            <w:proofErr w:type="spellEnd"/>
+            <w:r>
+              <w:rPr>
+                <w:bCs/>
+                <w:lang w:val="en-US"/>
+              </w:rPr>
+              <w:t xml:space="preserve">, HTML5, </w:t>
+            </w:r>
+            <w:proofErr w:type="spellStart"/>
+            <w:r>
+              <w:rPr>
+                <w:bCs/>
+                <w:lang w:val="en-US"/>
+              </w:rPr>
+              <w:t>Javascript</w:t>
+            </w:r>
+            <w:proofErr w:type="spellEnd"/>
+            <w:r>
+              <w:rPr>
+                <w:bCs/>
+                <w:lang w:val="en-US"/>
+              </w:rPr>
+              <w:t>, CSS</w:t>
+            </w:r>
+          </w:p>
+          <w:p>
+            <w:pPr>
+              <w:pStyle w:val="CorpsCV"/>
+              <w:numPr>
+                <w:ilvl w:val="1"/>
+                <w:numId w:val="15"/>
+              </w:numPr>
+              <w:rPr>
+                <w:bCs/>
+                <w:lang w:val="en-US"/>
+              </w:rPr>
+            </w:pPr>
+            <w:r>
+              <w:rPr>
+                <w:bCs/>
+                <w:lang w:val="en-US"/>
+              </w:rPr>
+              <w:t>IDE:</w:t>
+            </w:r>
+            <w:r>
+              <w:rPr>
+                <w:bCs/>
+                <w:lang w:val="en-US"/>
+              </w:rPr>
+              <w:t xml:space="preserve"> Sublime Text 3 avec Mavens Mate, Ant, Talend Open Studio</w:t>
+            </w:r>
+            <w:r>
+              <w:rPr>
+                <w:bCs/>
+                <w:lang w:val="en-US"/>
+              </w:rPr>
+              <w:t>, SonarQube</w:t>
+            </w:r>
+          </w:p>
+        </w:tc>
+      </w:tr>
+      <w:tr>
+        <w:tc>
+          <w:tcPr>
+            <w:tcW w:w="1796" w:type="dxa"/>
+            <w:vMerge/>
+            <w:tcBorders>
+              <w:top w:val="nil"/>
+              <w:left w:val="nil"/>
+              <w:bottom w:val="nil"/>
+              <w:right w:val="nil"/>
+            </w:tcBorders>
+            <w:shd w:val="clear" w:color="auto" w:fill="auto"/>
+          </w:tcPr>
+          <w:p>
+            <w:pPr>
+              <w:pStyle w:val="CorpsCV"/>
+              <w:rPr>
+                <w:lang w:val="en-US"/>
+              </w:rPr>
+            </w:pPr>
+          </w:p>
+        </w:tc>
+        <w:tc>
+          <w:tcPr>
+            <w:tcW w:w="1869" w:type="dxa"/>
+            <w:tcBorders>
+              <w:top w:val="nil"/>
+              <w:left w:val="nil"/>
+              <w:bottom w:val="nil"/>
+              <w:right w:val="nil"/>
+            </w:tcBorders>
+            <w:shd w:val="clear" w:color="auto" w:fill="auto"/>
+          </w:tcPr>
+          <w:p>
+            <w:pPr>
+              <w:pStyle w:val="CorpsCV"/>
+              <w:rPr>
+                <w:bCs/>
+                <w:lang w:val="en-US"/>
+              </w:rPr>
+            </w:pPr>
+            <w:proofErr w:type="spellStart"/>
+            <w:r>
+              <w:rPr>
+                <w:b/>
+                <w:bCs/>
+                <w:lang w:val="en-US"/>
+              </w:rPr>
+              <w:t>EuropAmiante</w:t>
+            </w:r>
+            <w:proofErr w:type="spellEnd"/>
+            <w:r>
+              <w:rPr>
+                <w:bCs/>
+                <w:lang w:val="en-US"/>
+              </w:rPr>
+              <w:t xml:space="preserve"> (</w:t>
+            </w:r>
+            <w:r>
+              <w:rPr>
+                <w:bCs/>
+                <w:lang w:val="en-US"/>
+              </w:rPr>
+              <w:t>December</w:t>
+            </w:r>
+            <w:r>
+              <w:rPr>
+                <w:bCs/>
+                <w:lang w:val="en-US"/>
+              </w:rPr>
+              <w:t xml:space="preserve"> 2017)</w:t>
+            </w:r>
+          </w:p>
+        </w:tc>
+        <w:tc>
+          <w:tcPr>
+            <w:tcW w:w="7382" w:type="dxa"/>
+            <w:tcBorders>
+              <w:top w:val="nil"/>
+              <w:left w:val="nil"/>
+              <w:bottom w:val="nil"/>
+              <w:right w:val="nil"/>
+            </w:tcBorders>
+            <w:shd w:val="clear" w:color="auto" w:fill="auto"/>
+          </w:tcPr>
+          <w:p>
+            <w:pPr>
+              <w:pStyle w:val="CorpsCV"/>
+              <w:rPr>
+                <w:b/>
+                <w:lang w:val="en-US"/>
+              </w:rPr>
+            </w:pPr>
+            <w:r>
+              <w:rPr>
+                <w:b/>
                 <w:bCs/>
                 <w:lang w:val="en-US"/>
               </w:rPr>
@@ -2838,13 +3328,23 @@
             </w:r>
             <w:r>
               <w:rPr>
-                <w:bCs/>
-                <w:lang w:val="en-US"/>
-              </w:rPr>
-              <w:t>Consultant:</w:t>
-            </w:r>
-            <w:r>
-              <w:rPr>
+                <w:b/>
+                <w:bCs/>
+                <w:lang w:val="en-US"/>
+              </w:rPr>
+              <w:t>Consultant</w:t>
+            </w:r>
+            <w:r>
+              <w:rPr>
+                <w:b/>
+                <w:bCs/>
+                <w:lang w:val="en-US"/>
+              </w:rPr>
+              <w:t>:</w:t>
+            </w:r>
+            <w:r>
+              <w:rPr>
+                <w:b/>
                 <w:lang w:val="en-US"/>
               </w:rPr>
               <w:t xml:space="preserve"> </w:t>
@@ -2865,6 +3365,7 @@
             <w:r>
               <w:rPr>
                 <w:bCs/>
+                <w:u w:val="single"/>
                 <w:lang w:val="en-US"/>
               </w:rPr>
               <w:t xml:space="preserve">Mission </w:t>
@@ -2872,6 +3373,7 @@
             <w:r>
               <w:rPr>
                 <w:bCs/>
+                <w:u w:val="single"/>
                 <w:lang w:val="en-US"/>
               </w:rPr>
               <w:t>Settings:</w:t>
@@ -2915,6 +3417,7 @@
             <w:r>
               <w:rPr>
                 <w:bCs/>
+                <w:u w:val="single"/>
                 <w:lang w:val="en-US"/>
               </w:rPr>
               <w:t xml:space="preserve">Mission </w:t>
@@ -2922,6 +3425,7 @@
             <w:r>
               <w:rPr>
                 <w:bCs/>
+                <w:u w:val="single"/>
                 <w:lang w:val="en-US"/>
               </w:rPr>
               <w:t>Objectives:</w:t>
@@ -2964,12 +3468,14 @@
               </w:numPr>
               <w:rPr>
                 <w:bCs/>
-                <w:lang w:val="en-US"/>
-              </w:rPr>
-            </w:pPr>
-            <w:r>
-              <w:rPr>
-                <w:bCs/>
+                <w:u w:val="single"/>
+                <w:lang w:val="en-US"/>
+              </w:rPr>
+            </w:pPr>
+            <w:r>
+              <w:rPr>
+                <w:bCs/>
+                <w:u w:val="single"/>
                 <w:lang w:val="en-US"/>
               </w:rPr>
               <w:t>Technical Environment:</w:t>
@@ -3074,6 +3580,15 @@
               </w:rPr>
               <w:t>IDE: Sublime Text 3 avec Mavens Mate, Ant, Talend Open Studio</w:t>
             </w:r>
+          </w:p>
+          <w:p>
+            <w:pPr>
+              <w:pStyle w:val="CorpsCV"/>
+              <w:rPr>
+                <w:bCs/>
+                <w:lang w:val="en-US"/>
+              </w:rPr>
+            </w:pPr>
           </w:p>
           <w:p>
             <w:pPr>
@@ -3135,7 +3650,6 @@
                 <w:bCs/>
                 <w:szCs w:val="22"/>
                 <w:u w:val="single"/>
-                <w:lang w:val="en-US"/>
               </w:rPr>
             </w:pPr>
             <w:r>
@@ -3144,7 +3658,6 @@
                 <w:bCs/>
                 <w:szCs w:val="22"/>
                 <w:u w:val="single"/>
-                <w:lang w:val="en-US"/>
               </w:rPr>
               <w:t xml:space="preserve">E.I.-Technologies – </w:t>
             </w:r>
@@ -3153,7 +3666,6 @@
                 <w:bCs/>
                 <w:szCs w:val="22"/>
                 <w:u w:val="single"/>
-                <w:lang w:val="en-US"/>
               </w:rPr>
               <w:t>Salesforce Consultant</w:t>
             </w:r>
@@ -3178,7 +3690,6 @@
               <w:pStyle w:val="CorpsCV"/>
               <w:rPr>
                 <w:szCs w:val="22"/>
-                <w:lang w:val="en-US"/>
               </w:rPr>
             </w:pPr>
           </w:p>
@@ -3253,6 +3764,7 @@
             <w:pPr>
               <w:pStyle w:val="CorpsCV"/>
               <w:rPr>
+                <w:b/>
                 <w:bCs/>
                 <w:szCs w:val="22"/>
                 <w:lang w:val="en-US"/>
@@ -3260,6 +3772,7 @@
             </w:pPr>
             <w:r>
               <w:rPr>
+                <w:b/>
                 <w:bCs/>
                 <w:szCs w:val="22"/>
                 <w:lang w:val="en-US"/>
@@ -3268,6 +3781,7 @@
             </w:r>
             <w:r>
               <w:rPr>
+                <w:b/>
                 <w:bCs/>
                 <w:szCs w:val="22"/>
                 <w:lang w:val="en-US"/>
@@ -3296,6 +3810,7 @@
                 <w:bCs/>
                 <w:sz w:val="20"/>
                 <w:szCs w:val="22"/>
+                <w:u w:val="single"/>
                 <w:lang w:val="en-US"/>
               </w:rPr>
               <w:t xml:space="preserve">Mission </w:t>
@@ -3306,6 +3821,7 @@
                 <w:bCs/>
                 <w:sz w:val="20"/>
                 <w:szCs w:val="22"/>
+                <w:u w:val="single"/>
                 <w:lang w:val="en-US"/>
               </w:rPr>
               <w:t>Settings:</w:t>
@@ -3462,6 +3978,7 @@
                 <w:bCs/>
                 <w:sz w:val="20"/>
                 <w:szCs w:val="22"/>
+                <w:u w:val="single"/>
                 <w:lang w:val="en-US"/>
               </w:rPr>
               <w:t>Mission Objectives:</w:t>
@@ -3547,6 +4064,7 @@
               <w:rPr>
                 <w:bCs/>
                 <w:szCs w:val="22"/>
+                <w:u w:val="single"/>
                 <w:lang w:val="en-US"/>
               </w:rPr>
             </w:pPr>
@@ -3554,6 +4072,7 @@
               <w:rPr>
                 <w:bCs/>
                 <w:szCs w:val="22"/>
+                <w:u w:val="single"/>
                 <w:lang w:val="en-US"/>
               </w:rPr>
               <w:t>Technical Environment:</w:t>
@@ -3737,6 +4256,7 @@
               <w:rPr>
                 <w:lang w:val="en-US"/>
               </w:rPr>
+              <w:lastRenderedPageBreak/>
               <w:t>December</w:t>
             </w:r>
             <w:r>
@@ -3925,12 +4445,14 @@
             <w:pPr>
               <w:pStyle w:val="CorpsCV"/>
               <w:rPr>
-                <w:bCs/>
-                <w:lang w:val="en-US"/>
-              </w:rPr>
-            </w:pPr>
-            <w:r>
-              <w:rPr>
+                <w:b/>
+                <w:bCs/>
+                <w:lang w:val="en-US"/>
+              </w:rPr>
+            </w:pPr>
+            <w:r>
+              <w:rPr>
+                <w:b/>
                 <w:bCs/>
                 <w:lang w:val="en-US"/>
               </w:rPr>
@@ -3938,6 +4460,7 @@
             </w:r>
             <w:r>
               <w:rPr>
+                <w:b/>
                 <w:bCs/>
                 <w:lang w:val="en-US"/>
               </w:rPr>
@@ -3945,6 +4468,7 @@
             </w:r>
             <w:r>
               <w:rPr>
+                <w:b/>
                 <w:bCs/>
                 <w:lang w:val="en-US"/>
               </w:rPr>
@@ -3952,6 +4476,7 @@
             </w:r>
             <w:r>
               <w:rPr>
+                <w:b/>
                 <w:bCs/>
                 <w:lang w:val="en-US"/>
               </w:rPr>
@@ -3973,6 +4498,7 @@
             <w:r>
               <w:rPr>
                 <w:bCs/>
+                <w:u w:val="single"/>
                 <w:lang w:val="en-US"/>
               </w:rPr>
               <w:t xml:space="preserve">Mission </w:t>
@@ -3980,6 +4506,7 @@
             <w:r>
               <w:rPr>
                 <w:bCs/>
+                <w:u w:val="single"/>
                 <w:lang w:val="en-US"/>
               </w:rPr>
               <w:t>Settings:</w:t>
@@ -3996,31 +4523,15 @@
                 <w:bCs/>
                 <w:lang w:val="en-US"/>
               </w:rPr>
-              <w:t xml:space="preserve">AXA Group Solutions is a </w:t>
-            </w:r>
-            <w:r>
-              <w:rPr>
-                <w:bCs/>
-                <w:lang w:val="en-US"/>
-              </w:rPr>
-              <w:t>subsidiary company</w:t>
-            </w:r>
-            <w:r>
-              <w:rPr>
-                <w:bCs/>
-                <w:lang w:val="en-US"/>
-              </w:rPr>
-              <w:t xml:space="preserve"> put into place by AXA to be able to answer the need of </w:t>
-            </w:r>
-            <w:proofErr w:type="gramStart"/>
-            <w:r>
-              <w:rPr>
-                <w:bCs/>
-                <w:lang w:val="en-US"/>
-              </w:rPr>
-              <w:t>other</w:t>
-            </w:r>
-            <w:proofErr w:type="gramEnd"/>
+              <w:t xml:space="preserve">AXA Group Solutions is a subsidiary company put into place by AXA to be able to answer the need of </w:t>
+            </w:r>
+            <w:r>
+              <w:rPr>
+                <w:bCs/>
+                <w:lang w:val="en-US"/>
+              </w:rPr>
+              <w:t>another</w:t>
+            </w:r>
             <w:r>
               <w:rPr>
                 <w:bCs/>
@@ -4058,9 +4569,17 @@
             <w:r>
               <w:rPr>
                 <w:bCs/>
-                <w:lang w:val="en-US"/>
-              </w:rPr>
-              <w:t xml:space="preserve">Mission Objectives: </w:t>
+                <w:u w:val="single"/>
+                <w:lang w:val="en-US"/>
+              </w:rPr>
+              <w:t>Mission Objectives:</w:t>
+            </w:r>
+            <w:r>
+              <w:rPr>
+                <w:bCs/>
+                <w:lang w:val="en-US"/>
+              </w:rPr>
+              <w:t xml:space="preserve"> </w:t>
             </w:r>
             <w:r>
               <w:rPr>
@@ -4195,12 +4714,14 @@
               </w:numPr>
               <w:rPr>
                 <w:bCs/>
-                <w:lang w:val="en-US"/>
-              </w:rPr>
-            </w:pPr>
-            <w:r>
-              <w:rPr>
-                <w:bCs/>
+                <w:u w:val="single"/>
+                <w:lang w:val="en-US"/>
+              </w:rPr>
+            </w:pPr>
+            <w:r>
+              <w:rPr>
+                <w:bCs/>
+                <w:u w:val="single"/>
                 <w:lang w:val="en-US"/>
               </w:rPr>
               <w:t xml:space="preserve">Technical </w:t>
@@ -4208,6 +4729,7 @@
             <w:r>
               <w:rPr>
                 <w:bCs/>
+                <w:u w:val="single"/>
                 <w:lang w:val="en-US"/>
               </w:rPr>
               <w:t>Environment:</w:t>
@@ -4447,12 +4969,14 @@
             <w:pPr>
               <w:pStyle w:val="CorpsCV"/>
               <w:rPr>
-                <w:bCs/>
-                <w:lang w:val="en-US"/>
-              </w:rPr>
-            </w:pPr>
-            <w:r>
-              <w:rPr>
+                <w:b/>
+                <w:bCs/>
+                <w:lang w:val="en-US"/>
+              </w:rPr>
+            </w:pPr>
+            <w:r>
+              <w:rPr>
+                <w:b/>
                 <w:bCs/>
                 <w:lang w:val="en-US"/>
               </w:rPr>
@@ -4460,6 +4984,7 @@
             </w:r>
             <w:r>
               <w:rPr>
+                <w:b/>
                 <w:bCs/>
                 <w:lang w:val="en-US"/>
               </w:rPr>
@@ -4468,6 +4993,7 @@
             <w:proofErr w:type="spellStart"/>
             <w:r>
               <w:rPr>
+                <w:b/>
                 <w:bCs/>
                 <w:lang w:val="en-US"/>
               </w:rPr>
@@ -4476,6 +5002,7 @@
             <w:proofErr w:type="spellEnd"/>
             <w:r>
               <w:rPr>
+                <w:b/>
                 <w:bCs/>
                 <w:lang w:val="en-US"/>
               </w:rPr>
@@ -4497,6 +5024,7 @@
             <w:r>
               <w:rPr>
                 <w:bCs/>
+                <w:u w:val="single"/>
                 <w:lang w:val="en-US"/>
               </w:rPr>
               <w:t>Mission Settings:</w:t>
@@ -4563,6 +5091,7 @@
             <w:r>
               <w:rPr>
                 <w:bCs/>
+                <w:u w:val="single"/>
                 <w:lang w:val="en-US"/>
               </w:rPr>
               <w:t xml:space="preserve">Mission Objectives: </w:t>
@@ -4607,12 +5136,14 @@
               </w:numPr>
               <w:rPr>
                 <w:bCs/>
-                <w:lang w:val="en-US"/>
-              </w:rPr>
-            </w:pPr>
-            <w:r>
-              <w:rPr>
-                <w:bCs/>
+                <w:u w:val="single"/>
+                <w:lang w:val="en-US"/>
+              </w:rPr>
+            </w:pPr>
+            <w:r>
+              <w:rPr>
+                <w:bCs/>
+                <w:u w:val="single"/>
                 <w:lang w:val="en-US"/>
               </w:rPr>
               <w:t>Technical Environment:</w:t>
@@ -4845,12 +5376,14 @@
             <w:pPr>
               <w:pStyle w:val="CorpsCV"/>
               <w:rPr>
-                <w:bCs/>
-                <w:lang w:val="en-US"/>
-              </w:rPr>
-            </w:pPr>
-            <w:r>
-              <w:rPr>
+                <w:b/>
+                <w:bCs/>
+                <w:lang w:val="en-US"/>
+              </w:rPr>
+            </w:pPr>
+            <w:r>
+              <w:rPr>
+                <w:b/>
                 <w:bCs/>
                 <w:lang w:val="en-US"/>
               </w:rPr>
@@ -4858,6 +5391,7 @@
             </w:r>
             <w:r>
               <w:rPr>
+                <w:b/>
                 <w:bCs/>
                 <w:lang w:val="en-US"/>
               </w:rPr>
@@ -4879,6 +5413,7 @@
             <w:r>
               <w:rPr>
                 <w:bCs/>
+                <w:u w:val="single"/>
                 <w:lang w:val="en-US"/>
               </w:rPr>
               <w:t>Mission Settings</w:t>
@@ -4886,9 +5421,17 @@
             <w:r>
               <w:rPr>
                 <w:bCs/>
-                <w:lang w:val="en-US"/>
-              </w:rPr>
-              <w:t xml:space="preserve">: </w:t>
+                <w:u w:val="single"/>
+                <w:lang w:val="en-US"/>
+              </w:rPr>
+              <w:t>:</w:t>
+            </w:r>
+            <w:r>
+              <w:rPr>
+                <w:bCs/>
+                <w:lang w:val="en-US"/>
+              </w:rPr>
+              <w:t xml:space="preserve"> </w:t>
             </w:r>
             <w:r>
               <w:rPr>
@@ -4952,6 +5495,7 @@
             <w:r>
               <w:rPr>
                 <w:bCs/>
+                <w:u w:val="single"/>
                 <w:lang w:val="en-US"/>
               </w:rPr>
               <w:t>M</w:t>
@@ -4959,6 +5503,7 @@
             <w:r>
               <w:rPr>
                 <w:bCs/>
+                <w:u w:val="single"/>
                 <w:lang w:val="en-US"/>
               </w:rPr>
               <w:t>ission </w:t>
@@ -4966,6 +5511,7 @@
             <w:r>
               <w:rPr>
                 <w:bCs/>
+                <w:u w:val="single"/>
                 <w:lang w:val="en-US"/>
               </w:rPr>
               <w:t>Objectives</w:t>
@@ -4973,9 +5519,17 @@
             <w:r>
               <w:rPr>
                 <w:bCs/>
-                <w:lang w:val="en-US"/>
-              </w:rPr>
-              <w:t xml:space="preserve">: </w:t>
+                <w:u w:val="single"/>
+                <w:lang w:val="en-US"/>
+              </w:rPr>
+              <w:t>:</w:t>
+            </w:r>
+            <w:r>
+              <w:rPr>
+                <w:bCs/>
+                <w:lang w:val="en-US"/>
+              </w:rPr>
+              <w:t xml:space="preserve"> </w:t>
             </w:r>
             <w:r>
               <w:rPr>
@@ -5188,12 +5742,14 @@
               </w:numPr>
               <w:rPr>
                 <w:bCs/>
-                <w:lang w:val="en-US"/>
-              </w:rPr>
-            </w:pPr>
-            <w:r>
-              <w:rPr>
-                <w:bCs/>
+                <w:u w:val="single"/>
+                <w:lang w:val="en-US"/>
+              </w:rPr>
+            </w:pPr>
+            <w:r>
+              <w:rPr>
+                <w:bCs/>
+                <w:u w:val="single"/>
                 <w:lang w:val="en-US"/>
               </w:rPr>
               <w:t>Environment:</w:t>
@@ -5225,8 +5781,6 @@
               </w:rPr>
               <w:t>s</w:t>
             </w:r>
-            <w:bookmarkStart w:id="0" w:name="_GoBack"/>
-            <w:bookmarkEnd w:id="0"/>
             <w:r>
               <w:rPr>
                 <w:bCs/>
@@ -5652,13 +6206,7 @@
               <w:rPr>
                 <w:lang w:val="en-US"/>
               </w:rPr>
-              <w:t xml:space="preserve">for </w:t>
-            </w:r>
-            <w:r>
-              <w:rPr>
-                <w:lang w:val="en-US"/>
-              </w:rPr>
-              <w:t>parallel computing</w:t>
+              <w:t>for parallel computing</w:t>
             </w:r>
             <w:r>
               <w:rPr>
@@ -5726,6 +6274,62 @@
               </w:rPr>
               <w:t xml:space="preserve"> C/C++, OpenMP/MPI, Linux (Cluster).</w:t>
             </w:r>
+          </w:p>
+          <w:p>
+            <w:pPr>
+              <w:pStyle w:val="CorpsCV"/>
+              <w:rPr>
+                <w:lang w:val="en-US"/>
+              </w:rPr>
+            </w:pPr>
+          </w:p>
+          <w:p>
+            <w:pPr>
+              <w:pStyle w:val="CorpsCV"/>
+              <w:rPr>
+                <w:lang w:val="en-US"/>
+              </w:rPr>
+            </w:pPr>
+          </w:p>
+          <w:p>
+            <w:pPr>
+              <w:pStyle w:val="CorpsCV"/>
+              <w:rPr>
+                <w:lang w:val="en-US"/>
+              </w:rPr>
+            </w:pPr>
+          </w:p>
+          <w:p>
+            <w:pPr>
+              <w:pStyle w:val="CorpsCV"/>
+              <w:rPr>
+                <w:lang w:val="en-US"/>
+              </w:rPr>
+            </w:pPr>
+          </w:p>
+          <w:p>
+            <w:pPr>
+              <w:pStyle w:val="CorpsCV"/>
+              <w:rPr>
+                <w:lang w:val="en-US"/>
+              </w:rPr>
+            </w:pPr>
+          </w:p>
+          <w:p>
+            <w:pPr>
+              <w:pStyle w:val="CorpsCV"/>
+              <w:rPr>
+                <w:lang w:val="en-US"/>
+              </w:rPr>
+            </w:pPr>
+          </w:p>
+          <w:p>
+            <w:pPr>
+              <w:pStyle w:val="CorpsCV"/>
+              <w:rPr>
+                <w:lang w:val="en-US"/>
+              </w:rPr>
+            </w:pPr>
           </w:p>
         </w:tc>
       </w:tr>
@@ -5778,6 +6382,7 @@
               <w:rPr>
                 <w:lang w:val="en-US"/>
               </w:rPr>
+              <w:lastRenderedPageBreak/>
               <w:t>Language</w:t>
             </w:r>
           </w:p>
@@ -6412,6 +7017,119 @@
     </w:lvl>
   </w:abstractNum>
   <w:abstractNum w:abstractNumId="2" w15:restartNumberingAfterBreak="0">
+    <w:nsid w:val="2D6378F1"/>
+    <w:multiLevelType w:val="hybridMultilevel"/>
+    <w:tmpl w:val="0DD646D6"/>
+    <w:lvl w:ilvl="0" w:tplc="04090001">
+      <w:start w:val="1"/>
+      <w:numFmt w:val="bullet"/>
+      <w:lvlText w:val=""/>
+      <w:lvlJc w:val="left"/>
+      <w:pPr>
+        <w:ind w:left="720" w:hanging="360"/>
+      </w:pPr>
+      <w:rPr>
+        <w:rFonts w:ascii="Symbol" w:hAnsi="Symbol" w:hint="default"/>
+      </w:rPr>
+    </w:lvl>
+    <w:lvl w:ilvl="1" w:tplc="04090003">
+      <w:start w:val="1"/>
+      <w:numFmt w:val="bullet"/>
+      <w:lvlText w:val="o"/>
+      <w:lvlJc w:val="left"/>
+      <w:pPr>
+        <w:ind w:left="1440" w:hanging="360"/>
+      </w:pPr>
+      <w:rPr>
+        <w:rFonts w:ascii="Courier New" w:hAnsi="Courier New" w:cs="Courier New" w:hint="default"/>
+      </w:rPr>
+    </w:lvl>
+    <w:lvl w:ilvl="2" w:tplc="04090005" w:tentative="1">
+      <w:start w:val="1"/>
+      <w:numFmt w:val="bullet"/>
+      <w:lvlText w:val=""/>
+      <w:lvlJc w:val="left"/>
+      <w:pPr>
+        <w:ind w:left="2160" w:hanging="360"/>
+      </w:pPr>
+      <w:rPr>
+        <w:rFonts w:ascii="Wingdings" w:hAnsi="Wingdings" w:hint="default"/>
+      </w:rPr>
+    </w:lvl>
+    <w:lvl w:ilvl="3" w:tplc="04090001" w:tentative="1">
+      <w:start w:val="1"/>
+      <w:numFmt w:val="bullet"/>
+      <w:lvlText w:val=""/>
+      <w:lvlJc w:val="left"/>
+      <w:pPr>
+        <w:ind w:left="2880" w:hanging="360"/>
+      </w:pPr>
+      <w:rPr>
+        <w:rFonts w:ascii="Symbol" w:hAnsi="Symbol" w:hint="default"/>
+      </w:rPr>
+    </w:lvl>
+    <w:lvl w:ilvl="4" w:tplc="04090003" w:tentative="1">
+      <w:start w:val="1"/>
+      <w:numFmt w:val="bullet"/>
+      <w:lvlText w:val="o"/>
+      <w:lvlJc w:val="left"/>
+      <w:pPr>
+        <w:ind w:left="3600" w:hanging="360"/>
+      </w:pPr>
+      <w:rPr>
+        <w:rFonts w:ascii="Courier New" w:hAnsi="Courier New" w:cs="Courier New" w:hint="default"/>
+      </w:rPr>
+    </w:lvl>
+    <w:lvl w:ilvl="5" w:tplc="04090005" w:tentative="1">
+      <w:start w:val="1"/>
+      <w:numFmt w:val="bullet"/>
+      <w:lvlText w:val=""/>
+      <w:lvlJc w:val="left"/>
+      <w:pPr>
+        <w:ind w:left="4320" w:hanging="360"/>
+      </w:pPr>
+      <w:rPr>
+        <w:rFonts w:ascii="Wingdings" w:hAnsi="Wingdings" w:hint="default"/>
+      </w:rPr>
+    </w:lvl>
+    <w:lvl w:ilvl="6" w:tplc="04090001" w:tentative="1">
+      <w:start w:val="1"/>
+      <w:numFmt w:val="bullet"/>
+      <w:lvlText w:val=""/>
+      <w:lvlJc w:val="left"/>
+      <w:pPr>
+        <w:ind w:left="5040" w:hanging="360"/>
+      </w:pPr>
+      <w:rPr>
+        <w:rFonts w:ascii="Symbol" w:hAnsi="Symbol" w:hint="default"/>
+      </w:rPr>
+    </w:lvl>
+    <w:lvl w:ilvl="7" w:tplc="04090003" w:tentative="1">
+      <w:start w:val="1"/>
+      <w:numFmt w:val="bullet"/>
+      <w:lvlText w:val="o"/>
+      <w:lvlJc w:val="left"/>
+      <w:pPr>
+        <w:ind w:left="5760" w:hanging="360"/>
+      </w:pPr>
+      <w:rPr>
+        <w:rFonts w:ascii="Courier New" w:hAnsi="Courier New" w:cs="Courier New" w:hint="default"/>
+      </w:rPr>
+    </w:lvl>
+    <w:lvl w:ilvl="8" w:tplc="04090005" w:tentative="1">
+      <w:start w:val="1"/>
+      <w:numFmt w:val="bullet"/>
+      <w:lvlText w:val=""/>
+      <w:lvlJc w:val="left"/>
+      <w:pPr>
+        <w:ind w:left="6480" w:hanging="360"/>
+      </w:pPr>
+      <w:rPr>
+        <w:rFonts w:ascii="Wingdings" w:hAnsi="Wingdings" w:hint="default"/>
+      </w:rPr>
+    </w:lvl>
+  </w:abstractNum>
+  <w:abstractNum w:abstractNumId="3" w15:restartNumberingAfterBreak="0">
     <w:nsid w:val="361C191E"/>
     <w:multiLevelType w:val="hybridMultilevel"/>
     <w:tmpl w:val="6EF6608A"/>
@@ -6524,7 +7242,7 @@
       </w:rPr>
     </w:lvl>
   </w:abstractNum>
-  <w:abstractNum w:abstractNumId="3" w15:restartNumberingAfterBreak="0">
+  <w:abstractNum w:abstractNumId="4" w15:restartNumberingAfterBreak="0">
     <w:nsid w:val="36691BB9"/>
     <w:multiLevelType w:val="hybridMultilevel"/>
     <w:tmpl w:val="6652B696"/>
@@ -6637,7 +7355,7 @@
       </w:rPr>
     </w:lvl>
   </w:abstractNum>
-  <w:abstractNum w:abstractNumId="4" w15:restartNumberingAfterBreak="0">
+  <w:abstractNum w:abstractNumId="5" w15:restartNumberingAfterBreak="0">
     <w:nsid w:val="393B4EBD"/>
     <w:multiLevelType w:val="hybridMultilevel"/>
     <w:tmpl w:val="D36C7F80"/>
@@ -6750,7 +7468,7 @@
       </w:rPr>
     </w:lvl>
   </w:abstractNum>
-  <w:abstractNum w:abstractNumId="5" w15:restartNumberingAfterBreak="0">
+  <w:abstractNum w:abstractNumId="6" w15:restartNumberingAfterBreak="0">
     <w:nsid w:val="39C15F2F"/>
     <w:multiLevelType w:val="hybridMultilevel"/>
     <w:tmpl w:val="BA4C8008"/>
@@ -6863,7 +7581,7 @@
       </w:rPr>
     </w:lvl>
   </w:abstractNum>
-  <w:abstractNum w:abstractNumId="6" w15:restartNumberingAfterBreak="0">
+  <w:abstractNum w:abstractNumId="7" w15:restartNumberingAfterBreak="0">
     <w:nsid w:val="3A336610"/>
     <w:multiLevelType w:val="multilevel"/>
     <w:tmpl w:val="7D8E1D5C"/>
@@ -7003,7 +7721,7 @@
       </w:rPr>
     </w:lvl>
   </w:abstractNum>
-  <w:abstractNum w:abstractNumId="7" w15:restartNumberingAfterBreak="0">
+  <w:abstractNum w:abstractNumId="8" w15:restartNumberingAfterBreak="0">
     <w:nsid w:val="43D87BCF"/>
     <w:multiLevelType w:val="multilevel"/>
     <w:tmpl w:val="062063A2"/>
@@ -7143,7 +7861,7 @@
       </w:rPr>
     </w:lvl>
   </w:abstractNum>
-  <w:abstractNum w:abstractNumId="8" w15:restartNumberingAfterBreak="0">
+  <w:abstractNum w:abstractNumId="9" w15:restartNumberingAfterBreak="0">
     <w:nsid w:val="45575FA8"/>
     <w:multiLevelType w:val="hybridMultilevel"/>
     <w:tmpl w:val="3A009368"/>
@@ -7256,7 +7974,7 @@
       </w:rPr>
     </w:lvl>
   </w:abstractNum>
-  <w:abstractNum w:abstractNumId="9" w15:restartNumberingAfterBreak="0">
+  <w:abstractNum w:abstractNumId="10" w15:restartNumberingAfterBreak="0">
     <w:nsid w:val="47F37279"/>
     <w:multiLevelType w:val="multilevel"/>
     <w:tmpl w:val="949CCBE6"/>
@@ -7396,7 +8114,7 @@
       </w:rPr>
     </w:lvl>
   </w:abstractNum>
-  <w:abstractNum w:abstractNumId="10" w15:restartNumberingAfterBreak="0">
+  <w:abstractNum w:abstractNumId="11" w15:restartNumberingAfterBreak="0">
     <w:nsid w:val="4CA52E21"/>
     <w:multiLevelType w:val="multilevel"/>
     <w:tmpl w:val="CA6C0C34"/>
@@ -7536,7 +8254,7 @@
       </w:rPr>
     </w:lvl>
   </w:abstractNum>
-  <w:abstractNum w:abstractNumId="11" w15:restartNumberingAfterBreak="0">
+  <w:abstractNum w:abstractNumId="12" w15:restartNumberingAfterBreak="0">
     <w:nsid w:val="4F095FCD"/>
     <w:multiLevelType w:val="hybridMultilevel"/>
     <w:tmpl w:val="2EE4659C"/>
@@ -7649,7 +8367,7 @@
       </w:rPr>
     </w:lvl>
   </w:abstractNum>
-  <w:abstractNum w:abstractNumId="12" w15:restartNumberingAfterBreak="0">
+  <w:abstractNum w:abstractNumId="13" w15:restartNumberingAfterBreak="0">
     <w:nsid w:val="514F0D14"/>
     <w:multiLevelType w:val="hybridMultilevel"/>
     <w:tmpl w:val="AFB650BE"/>
@@ -7762,7 +8480,7 @@
       </w:rPr>
     </w:lvl>
   </w:abstractNum>
-  <w:abstractNum w:abstractNumId="13" w15:restartNumberingAfterBreak="0">
+  <w:abstractNum w:abstractNumId="14" w15:restartNumberingAfterBreak="0">
     <w:nsid w:val="5A5535D2"/>
     <w:multiLevelType w:val="multilevel"/>
     <w:tmpl w:val="C9F43B6E"/>
@@ -7902,7 +8620,7 @@
       </w:rPr>
     </w:lvl>
   </w:abstractNum>
-  <w:abstractNum w:abstractNumId="14" w15:restartNumberingAfterBreak="0">
+  <w:abstractNum w:abstractNumId="15" w15:restartNumberingAfterBreak="0">
     <w:nsid w:val="63E20ED6"/>
     <w:multiLevelType w:val="multilevel"/>
     <w:tmpl w:val="AFCC9C08"/>
@@ -8042,7 +8760,7 @@
       </w:rPr>
     </w:lvl>
   </w:abstractNum>
-  <w:abstractNum w:abstractNumId="15" w15:restartNumberingAfterBreak="0">
+  <w:abstractNum w:abstractNumId="16" w15:restartNumberingAfterBreak="0">
     <w:nsid w:val="6EE35509"/>
     <w:multiLevelType w:val="multilevel"/>
     <w:tmpl w:val="DFDCB7BC"/>
@@ -8182,7 +8900,7 @@
       </w:rPr>
     </w:lvl>
   </w:abstractNum>
-  <w:abstractNum w:abstractNumId="16" w15:restartNumberingAfterBreak="0">
+  <w:abstractNum w:abstractNumId="17" w15:restartNumberingAfterBreak="0">
     <w:nsid w:val="70CA44F3"/>
     <w:multiLevelType w:val="hybridMultilevel"/>
     <w:tmpl w:val="BFBC1008"/>
@@ -8295,7 +9013,7 @@
       </w:rPr>
     </w:lvl>
   </w:abstractNum>
-  <w:abstractNum w:abstractNumId="17" w15:restartNumberingAfterBreak="0">
+  <w:abstractNum w:abstractNumId="18" w15:restartNumberingAfterBreak="0">
     <w:nsid w:val="7CD5535A"/>
     <w:multiLevelType w:val="multilevel"/>
     <w:tmpl w:val="B6E8542C"/>
@@ -8439,55 +9157,58 @@
     <w:abstractNumId w:val="0"/>
   </w:num>
   <w:num w:numId="2">
+    <w:abstractNumId w:val="18"/>
+  </w:num>
+  <w:num w:numId="3">
+    <w:abstractNumId w:val="11"/>
+  </w:num>
+  <w:num w:numId="4">
+    <w:abstractNumId w:val="8"/>
+  </w:num>
+  <w:num w:numId="5">
+    <w:abstractNumId w:val="14"/>
+  </w:num>
+  <w:num w:numId="6">
+    <w:abstractNumId w:val="7"/>
+  </w:num>
+  <w:num w:numId="7">
+    <w:abstractNumId w:val="15"/>
+  </w:num>
+  <w:num w:numId="8">
+    <w:abstractNumId w:val="10"/>
+  </w:num>
+  <w:num w:numId="9">
+    <w:abstractNumId w:val="16"/>
+  </w:num>
+  <w:num w:numId="10">
+    <w:abstractNumId w:val="12"/>
+  </w:num>
+  <w:num w:numId="11">
+    <w:abstractNumId w:val="9"/>
+  </w:num>
+  <w:num w:numId="12">
+    <w:abstractNumId w:val="6"/>
+  </w:num>
+  <w:num w:numId="13">
     <w:abstractNumId w:val="17"/>
   </w:num>
-  <w:num w:numId="3">
-    <w:abstractNumId w:val="10"/>
-  </w:num>
-  <w:num w:numId="4">
-    <w:abstractNumId w:val="7"/>
-  </w:num>
-  <w:num w:numId="5">
-    <w:abstractNumId w:val="13"/>
-  </w:num>
-  <w:num w:numId="6">
-    <w:abstractNumId w:val="6"/>
-  </w:num>
-  <w:num w:numId="7">
-    <w:abstractNumId w:val="14"/>
-  </w:num>
-  <w:num w:numId="8">
-    <w:abstractNumId w:val="9"/>
-  </w:num>
-  <w:num w:numId="9">
-    <w:abstractNumId w:val="15"/>
-  </w:num>
-  <w:num w:numId="10">
-    <w:abstractNumId w:val="11"/>
-  </w:num>
-  <w:num w:numId="11">
-    <w:abstractNumId w:val="8"/>
-  </w:num>
-  <w:num w:numId="12">
-    <w:abstractNumId w:val="5"/>
-  </w:num>
-  <w:num w:numId="13">
-    <w:abstractNumId w:val="16"/>
-  </w:num>
   <w:num w:numId="14">
-    <w:abstractNumId w:val="2"/>
+    <w:abstractNumId w:val="3"/>
   </w:num>
   <w:num w:numId="15">
     <w:abstractNumId w:val="1"/>
   </w:num>
   <w:num w:numId="16">
+    <w:abstractNumId w:val="5"/>
+  </w:num>
+  <w:num w:numId="17">
     <w:abstractNumId w:val="4"/>
   </w:num>
-  <w:num w:numId="17">
-    <w:abstractNumId w:val="3"/>
+  <w:num w:numId="18">
+    <w:abstractNumId w:val="13"/>
   </w:num>
-  <w:num w:numId="18">
-    <w:abstractNumId w:val="12"/>
+  <w:num w:numId="19">
+    <w:abstractNumId w:val="2"/>
   </w:num>
 </w:numbering>
 </file>

</xml_diff>